<commit_message>
Update explanation about functions & Chart
</commit_message>
<xml_diff>
--- a/FINAL PROJECT CHART.docx
+++ b/FINAL PROJECT CHART.docx
@@ -39,8 +39,8 @@
       <w:pPr>
         <w:rPr>
           <w:b/>
-          <w:sz w:val="28"/>
-          <w:szCs w:val="28"/>
+          <w:sz w:val="32"/>
+          <w:szCs w:val="32"/>
         </w:rPr>
       </w:pPr>
     </w:p>
@@ -143,14 +143,46 @@
         </w:rPr>
         <w:t>entertain</w:t>
       </w:r>
-      <w:bookmarkStart w:id="0" w:name="_GoBack"/>
-      <w:bookmarkEnd w:id="0"/>
-      <w:r>
-        <w:rPr>
-          <w:sz w:val="28"/>
-          <w:szCs w:val="28"/>
-        </w:rPr>
-        <w:t xml:space="preserve"> people to count quickly with the ultimate countdown, so </w:t>
+      <w:r>
+        <w:rPr>
+          <w:sz w:val="28"/>
+          <w:szCs w:val="28"/>
+        </w:rPr>
+        <w:t xml:space="preserve"> people to count quickly with </w:t>
+      </w:r>
+      <w:r>
+        <w:rPr>
+          <w:rFonts w:cstheme="minorHAnsi"/>
+          <w:color w:val="000000" w:themeColor="text1"/>
+          <w:sz w:val="28"/>
+          <w:szCs w:val="28"/>
+        </w:rPr>
+        <w:t>the four basic operations of elementary arithmetic</w:t>
+      </w:r>
+      <w:r>
+        <w:rPr>
+          <w:rFonts w:cstheme="minorHAnsi"/>
+          <w:color w:val="000000" w:themeColor="text1"/>
+          <w:sz w:val="28"/>
+          <w:szCs w:val="28"/>
+        </w:rPr>
+        <w:t xml:space="preserve"> with</w:t>
+      </w:r>
+      <w:r>
+        <w:rPr>
+          <w:rFonts w:ascii="Georgia" w:hAnsi="Georgia"/>
+          <w:color w:val="000000" w:themeColor="text1"/>
+          <w:sz w:val="23"/>
+          <w:szCs w:val="23"/>
+        </w:rPr>
+        <w:t xml:space="preserve"> </w:t>
+      </w:r>
+      <w:r>
+        <w:rPr>
+          <w:sz w:val="28"/>
+          <w:szCs w:val="28"/>
+        </w:rPr>
+        <w:t xml:space="preserve">the ultimate countdown, so </w:t>
       </w:r>
       <w:r>
         <w:rPr>
@@ -171,30 +203,35 @@
           <w:sz w:val="28"/>
           <w:szCs w:val="28"/>
         </w:rPr>
-        <w:t xml:space="preserve">. This game will be challenging for those who want to be the top of your friends. At first, there will be only addition and </w:t>
-      </w:r>
-      <w:proofErr w:type="spellStart"/>
-      <w:r>
-        <w:rPr>
-          <w:sz w:val="28"/>
-          <w:szCs w:val="28"/>
-        </w:rPr>
-        <w:t>substraction</w:t>
-      </w:r>
-      <w:proofErr w:type="spellEnd"/>
-      <w:r>
-        <w:rPr>
-          <w:sz w:val="28"/>
-          <w:szCs w:val="28"/>
-        </w:rPr>
-        <w:t xml:space="preserve"> but each time you pass it, it will be harder and will be more complicated with the presence of multiplication and division. Also there is a practice section for those who are not well prepared </w:t>
-      </w:r>
-      <w:r>
-        <w:rPr>
-          <w:sz w:val="28"/>
-          <w:szCs w:val="28"/>
-        </w:rPr>
-        <w:t>with this test.</w:t>
+        <w:t>. This game will be challenging for those who want to be the top of your friends. At first, ther</w:t>
+      </w:r>
+      <w:r>
+        <w:rPr>
+          <w:sz w:val="28"/>
+          <w:szCs w:val="28"/>
+        </w:rPr>
+        <w:t>e will be only addition and sub</w:t>
+      </w:r>
+      <w:r>
+        <w:rPr>
+          <w:sz w:val="28"/>
+          <w:szCs w:val="28"/>
+        </w:rPr>
+        <w:t xml:space="preserve">traction but each time you pass it, it will be harder and will be more complicated with the presence of multiplication and division. Also there is a practice section for those who </w:t>
+      </w:r>
+      <w:r>
+        <w:rPr>
+          <w:sz w:val="28"/>
+          <w:szCs w:val="28"/>
+        </w:rPr>
+        <w:t>afraid to beating their friends</w:t>
+      </w:r>
+      <w:r>
+        <w:rPr>
+          <w:sz w:val="28"/>
+          <w:szCs w:val="28"/>
+        </w:rPr>
+        <w:t>.</w:t>
       </w:r>
     </w:p>
     <w:p>
@@ -208,6 +245,7 @@
     <w:p>
       <w:pPr>
         <w:rPr>
+          <w:b/>
           <w:sz w:val="28"/>
           <w:szCs w:val="28"/>
         </w:rPr>
@@ -215,6 +253,7 @@
       <w:proofErr w:type="gramStart"/>
       <w:r>
         <w:rPr>
+          <w:b/>
           <w:sz w:val="28"/>
           <w:szCs w:val="28"/>
         </w:rPr>
@@ -223,6 +262,7 @@
       <w:proofErr w:type="gramEnd"/>
       <w:r>
         <w:rPr>
+          <w:b/>
           <w:sz w:val="28"/>
           <w:szCs w:val="28"/>
         </w:rPr>
@@ -262,7 +302,21 @@
           <w:sz w:val="28"/>
           <w:szCs w:val="28"/>
         </w:rPr>
-        <w:t xml:space="preserve">  this function will ask the user to choose whether you want test section or practice section.</w:t>
+        <w:t xml:space="preserve">  this function will ask the </w:t>
+      </w:r>
+      <w:r>
+        <w:rPr>
+          <w:sz w:val="28"/>
+          <w:szCs w:val="28"/>
+        </w:rPr>
+        <w:t xml:space="preserve">user to choose whether you want </w:t>
+      </w:r>
+      <w:r>
+        <w:rPr>
+          <w:sz w:val="28"/>
+          <w:szCs w:val="28"/>
+        </w:rPr>
+        <w:t>test section or practice section.</w:t>
       </w:r>
     </w:p>
     <w:p>
@@ -271,6 +325,619 @@
         <w:rPr>
           <w:sz w:val="28"/>
           <w:szCs w:val="28"/>
+        </w:rPr>
+      </w:pPr>
+    </w:p>
+    <w:p>
+      <w:pPr>
+        <w:pStyle w:val="ListParagraph"/>
+        <w:numPr>
+          <w:ilvl w:val="0"/>
+          <w:numId w:val="2"/>
+        </w:numPr>
+        <w:autoSpaceDE w:val="0"/>
+        <w:autoSpaceDN w:val="0"/>
+        <w:adjustRightInd w:val="0"/>
+        <w:spacing w:after="0" w:line="400" w:lineRule="exact"/>
+        <w:rPr>
+          <w:rFonts w:cstheme="minorHAnsi"/>
+          <w:color w:val="000000"/>
+          <w:sz w:val="28"/>
+          <w:szCs w:val="28"/>
+        </w:rPr>
+      </w:pPr>
+      <w:r>
+        <w:rPr>
+          <w:rFonts w:cstheme="minorHAnsi"/>
+          <w:color w:val="000000"/>
+          <w:sz w:val="28"/>
+          <w:szCs w:val="28"/>
+        </w:rPr>
+        <w:t xml:space="preserve"> </w:t>
+      </w:r>
+      <w:proofErr w:type="spellStart"/>
+      <w:proofErr w:type="gramStart"/>
+      <w:r>
+        <w:rPr>
+          <w:rFonts w:cstheme="minorHAnsi"/>
+          <w:color w:val="000000"/>
+          <w:sz w:val="28"/>
+          <w:szCs w:val="28"/>
+        </w:rPr>
+        <w:t>questionPlay</w:t>
+      </w:r>
+      <w:proofErr w:type="spellEnd"/>
+      <w:proofErr w:type="gramEnd"/>
+      <w:r>
+        <w:rPr>
+          <w:rFonts w:cstheme="minorHAnsi"/>
+          <w:color w:val="000000"/>
+          <w:sz w:val="28"/>
+          <w:szCs w:val="28"/>
+        </w:rPr>
+        <w:t xml:space="preserve"> function : in this function there will be a math que</w:t>
+      </w:r>
+      <w:r>
+        <w:rPr>
+          <w:rFonts w:cstheme="minorHAnsi"/>
+          <w:color w:val="000000"/>
+          <w:sz w:val="28"/>
+          <w:szCs w:val="28"/>
+        </w:rPr>
+        <w:t>stion with random numbers in it and random operators.</w:t>
+      </w:r>
+    </w:p>
+    <w:p>
+      <w:pPr>
+        <w:autoSpaceDE w:val="0"/>
+        <w:autoSpaceDN w:val="0"/>
+        <w:adjustRightInd w:val="0"/>
+        <w:spacing w:after="0" w:line="400" w:lineRule="exact"/>
+        <w:ind w:left="360"/>
+        <w:rPr>
+          <w:rFonts w:cstheme="minorHAnsi"/>
+          <w:color w:val="000000"/>
+          <w:sz w:val="28"/>
+          <w:szCs w:val="28"/>
+        </w:rPr>
+      </w:pPr>
+    </w:p>
+    <w:p>
+      <w:pPr>
+        <w:pStyle w:val="ListParagraph"/>
+        <w:numPr>
+          <w:ilvl w:val="0"/>
+          <w:numId w:val="2"/>
+        </w:numPr>
+        <w:autoSpaceDE w:val="0"/>
+        <w:autoSpaceDN w:val="0"/>
+        <w:adjustRightInd w:val="0"/>
+        <w:spacing w:after="0" w:line="400" w:lineRule="exact"/>
+        <w:rPr>
+          <w:rFonts w:cstheme="minorHAnsi"/>
+          <w:color w:val="000000"/>
+          <w:sz w:val="28"/>
+          <w:szCs w:val="28"/>
+        </w:rPr>
+      </w:pPr>
+      <w:r>
+        <w:rPr>
+          <w:rFonts w:cstheme="minorHAnsi"/>
+          <w:color w:val="000000"/>
+          <w:sz w:val="28"/>
+          <w:szCs w:val="28"/>
+        </w:rPr>
+        <w:t xml:space="preserve"> </w:t>
+      </w:r>
+      <w:proofErr w:type="spellStart"/>
+      <w:proofErr w:type="gramStart"/>
+      <w:r>
+        <w:rPr>
+          <w:rFonts w:cstheme="minorHAnsi"/>
+          <w:color w:val="000000"/>
+          <w:sz w:val="28"/>
+          <w:szCs w:val="28"/>
+        </w:rPr>
+        <w:t>questionPractice</w:t>
+      </w:r>
+      <w:proofErr w:type="spellEnd"/>
+      <w:proofErr w:type="gramEnd"/>
+      <w:r>
+        <w:rPr>
+          <w:rFonts w:cstheme="minorHAnsi"/>
+          <w:color w:val="000000"/>
+          <w:sz w:val="28"/>
+          <w:szCs w:val="28"/>
+        </w:rPr>
+        <w:t xml:space="preserve"> function : this function for practice only with ea</w:t>
+      </w:r>
+      <w:r>
+        <w:rPr>
+          <w:rFonts w:cstheme="minorHAnsi"/>
+          <w:color w:val="000000"/>
+          <w:sz w:val="28"/>
+          <w:szCs w:val="28"/>
+        </w:rPr>
+        <w:t>sy question like this structure.</w:t>
+      </w:r>
+      <w:r>
+        <w:rPr>
+          <w:rFonts w:cstheme="minorHAnsi"/>
+          <w:color w:val="000000"/>
+          <w:sz w:val="28"/>
+          <w:szCs w:val="28"/>
+        </w:rPr>
+        <w:t xml:space="preserve">   </w:t>
+      </w:r>
+      <w:r>
+        <w:rPr>
+          <w:rFonts w:cstheme="minorHAnsi"/>
+          <w:color w:val="000000"/>
+          <w:sz w:val="28"/>
+          <w:szCs w:val="28"/>
+        </w:rPr>
+        <w:t xml:space="preserve"> </w:t>
+      </w:r>
+      <w:r>
+        <w:rPr>
+          <w:rFonts w:cstheme="minorHAnsi"/>
+          <w:color w:val="000000"/>
+          <w:sz w:val="28"/>
+          <w:szCs w:val="28"/>
+        </w:rPr>
+        <w:t xml:space="preserve"> 22                                                                                                                               </w:t>
+      </w:r>
+      <w:r>
+        <w:rPr>
+          <w:rFonts w:cstheme="minorHAnsi"/>
+          <w:color w:val="000000"/>
+          <w:sz w:val="28"/>
+          <w:szCs w:val="28"/>
+        </w:rPr>
+        <w:tab/>
+      </w:r>
+      <w:r>
+        <w:rPr>
+          <w:rFonts w:cstheme="minorHAnsi"/>
+          <w:color w:val="000000"/>
+          <w:sz w:val="28"/>
+          <w:szCs w:val="28"/>
+        </w:rPr>
+        <w:tab/>
+      </w:r>
+      <w:r>
+        <w:rPr>
+          <w:rFonts w:cstheme="minorHAnsi"/>
+          <w:color w:val="000000"/>
+          <w:sz w:val="28"/>
+          <w:szCs w:val="28"/>
+        </w:rPr>
+        <w:tab/>
+      </w:r>
+      <w:r>
+        <w:rPr>
+          <w:rFonts w:cstheme="minorHAnsi"/>
+          <w:color w:val="000000"/>
+          <w:sz w:val="28"/>
+          <w:szCs w:val="28"/>
+        </w:rPr>
+        <w:tab/>
+      </w:r>
+      <w:r>
+        <w:rPr>
+          <w:rFonts w:cstheme="minorHAnsi"/>
+          <w:color w:val="000000"/>
+          <w:sz w:val="28"/>
+          <w:szCs w:val="28"/>
+        </w:rPr>
+        <w:t xml:space="preserve">        </w:t>
+      </w:r>
+      <w:r>
+        <w:rPr>
+          <w:rFonts w:cstheme="minorHAnsi"/>
+          <w:color w:val="000000"/>
+          <w:sz w:val="28"/>
+          <w:szCs w:val="28"/>
+        </w:rPr>
+        <w:t xml:space="preserve"> 22                                                                                                     </w:t>
+      </w:r>
+      <w:r>
+        <w:rPr>
+          <w:rFonts w:cstheme="minorHAnsi"/>
+          <w:color w:val="000000"/>
+          <w:sz w:val="28"/>
+          <w:szCs w:val="28"/>
+        </w:rPr>
+        <w:tab/>
+      </w:r>
+      <w:r>
+        <w:rPr>
+          <w:rFonts w:cstheme="minorHAnsi"/>
+          <w:color w:val="000000"/>
+          <w:sz w:val="28"/>
+          <w:szCs w:val="28"/>
+        </w:rPr>
+        <w:tab/>
+      </w:r>
+      <w:r>
+        <w:rPr>
+          <w:rFonts w:cstheme="minorHAnsi"/>
+          <w:color w:val="000000"/>
+          <w:sz w:val="28"/>
+          <w:szCs w:val="28"/>
+        </w:rPr>
+        <w:tab/>
+      </w:r>
+      <w:r>
+        <w:rPr>
+          <w:rFonts w:cstheme="minorHAnsi"/>
+          <w:color w:val="000000"/>
+          <w:sz w:val="28"/>
+          <w:szCs w:val="28"/>
+        </w:rPr>
+        <w:tab/>
+        <w:t xml:space="preserve">       ------ +</w:t>
+      </w:r>
+    </w:p>
+    <w:p>
+      <w:pPr>
+        <w:pStyle w:val="ListParagraph"/>
+        <w:rPr>
+          <w:rFonts w:cstheme="minorHAnsi"/>
+          <w:color w:val="000000"/>
+          <w:sz w:val="28"/>
+          <w:szCs w:val="28"/>
+        </w:rPr>
+      </w:pPr>
+    </w:p>
+    <w:p>
+      <w:pPr>
+        <w:pStyle w:val="ListParagraph"/>
+        <w:autoSpaceDE w:val="0"/>
+        <w:autoSpaceDN w:val="0"/>
+        <w:adjustRightInd w:val="0"/>
+        <w:spacing w:after="0" w:line="400" w:lineRule="exact"/>
+        <w:rPr>
+          <w:rFonts w:cstheme="minorHAnsi"/>
+          <w:color w:val="000000"/>
+          <w:sz w:val="28"/>
+          <w:szCs w:val="28"/>
+        </w:rPr>
+      </w:pPr>
+      <w:r>
+        <w:rPr>
+          <w:rFonts w:cstheme="minorHAnsi"/>
+          <w:color w:val="000000"/>
+          <w:sz w:val="28"/>
+          <w:szCs w:val="28"/>
+        </w:rPr>
+        <w:t xml:space="preserve">In this function the player will be asked whether he want to choose addition, </w:t>
+      </w:r>
+      <w:proofErr w:type="spellStart"/>
+      <w:r>
+        <w:rPr>
+          <w:rFonts w:cstheme="minorHAnsi"/>
+          <w:color w:val="000000"/>
+          <w:sz w:val="28"/>
+          <w:szCs w:val="28"/>
+        </w:rPr>
+        <w:t>substraction</w:t>
+      </w:r>
+      <w:proofErr w:type="spellEnd"/>
+      <w:r>
+        <w:rPr>
+          <w:rFonts w:cstheme="minorHAnsi"/>
+          <w:color w:val="000000"/>
+          <w:sz w:val="28"/>
+          <w:szCs w:val="28"/>
+        </w:rPr>
+        <w:t xml:space="preserve">, multiplication, or division.                                  </w:t>
+      </w:r>
+      <w:r>
+        <w:rPr>
+          <w:rFonts w:cstheme="minorHAnsi"/>
+          <w:color w:val="000000"/>
+          <w:sz w:val="28"/>
+          <w:szCs w:val="28"/>
+        </w:rPr>
+        <w:t xml:space="preserve">    </w:t>
+      </w:r>
+      <w:r>
+        <w:rPr>
+          <w:rFonts w:cstheme="minorHAnsi"/>
+          <w:color w:val="000000"/>
+          <w:sz w:val="28"/>
+          <w:szCs w:val="28"/>
+        </w:rPr>
+        <w:t xml:space="preserve"> </w:t>
+      </w:r>
+      <w:r>
+        <w:rPr>
+          <w:rFonts w:cstheme="minorHAnsi"/>
+          <w:color w:val="000000"/>
+          <w:sz w:val="28"/>
+          <w:szCs w:val="28"/>
+        </w:rPr>
+        <w:t xml:space="preserve">                                                                                                                       </w:t>
+      </w:r>
+    </w:p>
+    <w:p>
+      <w:pPr>
+        <w:autoSpaceDE w:val="0"/>
+        <w:autoSpaceDN w:val="0"/>
+        <w:adjustRightInd w:val="0"/>
+        <w:spacing w:after="0" w:line="400" w:lineRule="exact"/>
+        <w:ind w:left="360"/>
+        <w:rPr>
+          <w:rFonts w:cstheme="minorHAnsi"/>
+          <w:color w:val="000000"/>
+          <w:sz w:val="28"/>
+          <w:szCs w:val="28"/>
+        </w:rPr>
+      </w:pPr>
+    </w:p>
+    <w:p>
+      <w:pPr>
+        <w:pStyle w:val="ListParagraph"/>
+        <w:numPr>
+          <w:ilvl w:val="0"/>
+          <w:numId w:val="2"/>
+        </w:numPr>
+        <w:autoSpaceDE w:val="0"/>
+        <w:autoSpaceDN w:val="0"/>
+        <w:adjustRightInd w:val="0"/>
+        <w:spacing w:after="0" w:line="400" w:lineRule="exact"/>
+        <w:rPr>
+          <w:rFonts w:cstheme="minorHAnsi"/>
+          <w:color w:val="000000"/>
+          <w:sz w:val="28"/>
+          <w:szCs w:val="28"/>
+        </w:rPr>
+      </w:pPr>
+      <w:r>
+        <w:rPr>
+          <w:rFonts w:cstheme="minorHAnsi"/>
+          <w:color w:val="000000"/>
+          <w:sz w:val="28"/>
+          <w:szCs w:val="28"/>
+        </w:rPr>
+        <w:t xml:space="preserve"> </w:t>
+      </w:r>
+      <w:proofErr w:type="spellStart"/>
+      <w:proofErr w:type="gramStart"/>
+      <w:r>
+        <w:rPr>
+          <w:rFonts w:cstheme="minorHAnsi"/>
+          <w:color w:val="000000"/>
+          <w:sz w:val="28"/>
+          <w:szCs w:val="28"/>
+        </w:rPr>
+        <w:t>inputAnswer</w:t>
+      </w:r>
+      <w:proofErr w:type="spellEnd"/>
+      <w:proofErr w:type="gramEnd"/>
+      <w:r>
+        <w:rPr>
+          <w:rFonts w:cstheme="minorHAnsi"/>
+          <w:color w:val="000000"/>
+          <w:sz w:val="28"/>
+          <w:szCs w:val="28"/>
+        </w:rPr>
+        <w:t xml:space="preserve"> function : user input the answer, if the answer wrong, </w:t>
+      </w:r>
+      <w:proofErr w:type="spellStart"/>
+      <w:r>
+        <w:rPr>
+          <w:rFonts w:cstheme="minorHAnsi"/>
+          <w:color w:val="000000"/>
+          <w:sz w:val="28"/>
+          <w:szCs w:val="28"/>
+        </w:rPr>
+        <w:t>gameover</w:t>
+      </w:r>
+      <w:proofErr w:type="spellEnd"/>
+      <w:r>
+        <w:rPr>
+          <w:rFonts w:cstheme="minorHAnsi"/>
+          <w:color w:val="000000"/>
+          <w:sz w:val="28"/>
+          <w:szCs w:val="28"/>
+        </w:rPr>
+        <w:t>, if the answer right, go to the next question.</w:t>
+      </w:r>
+    </w:p>
+    <w:p>
+      <w:pPr>
+        <w:autoSpaceDE w:val="0"/>
+        <w:autoSpaceDN w:val="0"/>
+        <w:adjustRightInd w:val="0"/>
+        <w:spacing w:after="0" w:line="400" w:lineRule="exact"/>
+        <w:ind w:left="360"/>
+        <w:rPr>
+          <w:rFonts w:cstheme="minorHAnsi"/>
+          <w:color w:val="000000"/>
+          <w:sz w:val="28"/>
+          <w:szCs w:val="28"/>
+        </w:rPr>
+      </w:pPr>
+    </w:p>
+    <w:p>
+      <w:pPr>
+        <w:pStyle w:val="ListParagraph"/>
+        <w:numPr>
+          <w:ilvl w:val="0"/>
+          <w:numId w:val="2"/>
+        </w:numPr>
+        <w:autoSpaceDE w:val="0"/>
+        <w:autoSpaceDN w:val="0"/>
+        <w:adjustRightInd w:val="0"/>
+        <w:spacing w:after="0" w:line="400" w:lineRule="exact"/>
+        <w:rPr>
+          <w:rFonts w:cstheme="minorHAnsi"/>
+          <w:color w:val="000000"/>
+          <w:sz w:val="28"/>
+          <w:szCs w:val="28"/>
+        </w:rPr>
+      </w:pPr>
+      <w:r>
+        <w:rPr>
+          <w:rFonts w:cstheme="minorHAnsi"/>
+          <w:color w:val="000000"/>
+          <w:sz w:val="28"/>
+          <w:szCs w:val="28"/>
+        </w:rPr>
+        <w:lastRenderedPageBreak/>
+        <w:t xml:space="preserve"> </w:t>
+      </w:r>
+      <w:proofErr w:type="gramStart"/>
+      <w:r>
+        <w:rPr>
+          <w:rFonts w:cstheme="minorHAnsi"/>
+          <w:color w:val="000000"/>
+          <w:sz w:val="28"/>
+          <w:szCs w:val="28"/>
+        </w:rPr>
+        <w:t>p</w:t>
+      </w:r>
+      <w:r>
+        <w:rPr>
+          <w:rFonts w:cstheme="minorHAnsi"/>
+          <w:color w:val="000000"/>
+          <w:sz w:val="28"/>
+          <w:szCs w:val="28"/>
+        </w:rPr>
+        <w:t>rocess</w:t>
+      </w:r>
+      <w:proofErr w:type="gramEnd"/>
+      <w:r>
+        <w:rPr>
+          <w:rFonts w:cstheme="minorHAnsi"/>
+          <w:color w:val="000000"/>
+          <w:sz w:val="28"/>
+          <w:szCs w:val="28"/>
+        </w:rPr>
+        <w:t xml:space="preserve"> function : addition, sub</w:t>
+      </w:r>
+      <w:r>
+        <w:rPr>
+          <w:rFonts w:cstheme="minorHAnsi"/>
+          <w:color w:val="000000"/>
+          <w:sz w:val="28"/>
+          <w:szCs w:val="28"/>
+        </w:rPr>
+        <w:t>traction, multiplication, division formula.</w:t>
+      </w:r>
+    </w:p>
+    <w:p>
+      <w:pPr>
+        <w:pStyle w:val="ListParagraph"/>
+        <w:autoSpaceDE w:val="0"/>
+        <w:autoSpaceDN w:val="0"/>
+        <w:adjustRightInd w:val="0"/>
+        <w:spacing w:after="0" w:line="400" w:lineRule="exact"/>
+        <w:rPr>
+          <w:rFonts w:cstheme="minorHAnsi"/>
+          <w:color w:val="000000"/>
+          <w:sz w:val="28"/>
+          <w:szCs w:val="28"/>
+        </w:rPr>
+      </w:pPr>
+    </w:p>
+    <w:p>
+      <w:pPr>
+        <w:pStyle w:val="ListParagraph"/>
+        <w:numPr>
+          <w:ilvl w:val="0"/>
+          <w:numId w:val="2"/>
+        </w:numPr>
+        <w:autoSpaceDE w:val="0"/>
+        <w:autoSpaceDN w:val="0"/>
+        <w:adjustRightInd w:val="0"/>
+        <w:spacing w:after="0" w:line="400" w:lineRule="exact"/>
+        <w:rPr>
+          <w:rFonts w:cstheme="minorHAnsi"/>
+          <w:color w:val="000000"/>
+          <w:sz w:val="28"/>
+          <w:szCs w:val="28"/>
+        </w:rPr>
+      </w:pPr>
+      <w:r>
+        <w:rPr>
+          <w:rFonts w:cstheme="minorHAnsi"/>
+          <w:color w:val="000000"/>
+          <w:sz w:val="28"/>
+          <w:szCs w:val="28"/>
+        </w:rPr>
+        <w:t xml:space="preserve"> </w:t>
+      </w:r>
+      <w:proofErr w:type="spellStart"/>
+      <w:proofErr w:type="gramStart"/>
+      <w:r>
+        <w:rPr>
+          <w:rFonts w:cstheme="minorHAnsi"/>
+          <w:color w:val="000000"/>
+          <w:sz w:val="28"/>
+          <w:szCs w:val="28"/>
+        </w:rPr>
+        <w:t>displayHighscore</w:t>
+      </w:r>
+      <w:proofErr w:type="spellEnd"/>
+      <w:proofErr w:type="gramEnd"/>
+      <w:r>
+        <w:rPr>
+          <w:rFonts w:cstheme="minorHAnsi"/>
+          <w:color w:val="000000"/>
+          <w:sz w:val="28"/>
+          <w:szCs w:val="28"/>
+        </w:rPr>
+        <w:t xml:space="preserve"> function : this function will display the highest </w:t>
+      </w:r>
+      <w:proofErr w:type="spellStart"/>
+      <w:r>
+        <w:rPr>
+          <w:rFonts w:cstheme="minorHAnsi"/>
+          <w:color w:val="000000"/>
+          <w:sz w:val="28"/>
+          <w:szCs w:val="28"/>
+        </w:rPr>
+        <w:t>highscore</w:t>
+      </w:r>
+      <w:proofErr w:type="spellEnd"/>
+      <w:r>
+        <w:rPr>
+          <w:rFonts w:cstheme="minorHAnsi"/>
+          <w:color w:val="000000"/>
+          <w:sz w:val="28"/>
+          <w:szCs w:val="28"/>
+        </w:rPr>
+        <w:t xml:space="preserve"> the player got.</w:t>
+      </w:r>
+    </w:p>
+    <w:p>
+      <w:pPr>
+        <w:ind w:left="360"/>
+        <w:rPr>
+          <w:rFonts w:cstheme="minorHAnsi"/>
+          <w:sz w:val="28"/>
+          <w:szCs w:val="28"/>
+        </w:rPr>
+      </w:pPr>
+    </w:p>
+    <w:p>
+      <w:pPr>
+        <w:rPr>
+          <w:b/>
+          <w:sz w:val="40"/>
+          <w:szCs w:val="40"/>
+        </w:rPr>
+      </w:pPr>
+    </w:p>
+    <w:p>
+      <w:pPr>
+        <w:rPr>
+          <w:b/>
+          <w:sz w:val="40"/>
+          <w:szCs w:val="40"/>
         </w:rPr>
       </w:pPr>
     </w:p>
@@ -482,15 +1149,21 @@
                             <w:pPr>
                               <w:jc w:val="center"/>
                             </w:pPr>
-                            <w:proofErr w:type="spellStart"/>
                             <w:proofErr w:type="gramStart"/>
                             <w:r>
-                              <w:t>int</w:t>
+                              <w:t>void</w:t>
+                            </w:r>
+                            <w:proofErr w:type="gramEnd"/>
+                            <w:r>
+                              <w:t xml:space="preserve"> </w:t>
+                            </w:r>
+                            <w:proofErr w:type="spellStart"/>
+                            <w:r>
+                              <w:t>displayHighscore</w:t>
                             </w:r>
                             <w:proofErr w:type="spellEnd"/>
-                            <w:proofErr w:type="gramEnd"/>
                             <w:r>
-                              <w:t xml:space="preserve"> time()</w:t>
+                              <w:t>()</w:t>
                             </w:r>
                           </w:p>
                         </w:txbxContent>
@@ -515,22 +1188,28 @@
           </mc:Choice>
           <mc:Fallback>
             <w:pict>
-              <v:rect w14:anchorId="0CC575BB" id="Rectangle 5" o:spid="_x0000_s1026" style="position:absolute;margin-left:418.2pt;margin-top:163.8pt;width:115.8pt;height:49.8pt;z-index:251665408;visibility:visible;mso-wrap-style:square;mso-width-percent:0;mso-height-percent:0;mso-wrap-distance-left:9pt;mso-wrap-distance-top:0;mso-wrap-distance-right:9pt;mso-wrap-distance-bottom:0;mso-position-horizontal:absolute;mso-position-horizontal-relative:margin;mso-position-vertical:absolute;mso-position-vertical-relative:text;mso-width-percent:0;mso-height-percent:0;mso-width-relative:margin;mso-height-relative:margin;v-text-anchor:middle" o:gfxdata="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" fillcolor="white [3201]" strokecolor="black [3213]" strokeweight="2pt">
+              <v:rect w14:anchorId="0864FC89" id="Rectangle 5" o:spid="_x0000_s1026" style="position:absolute;margin-left:418.2pt;margin-top:163.8pt;width:115.8pt;height:49.8pt;z-index:251665408;visibility:visible;mso-wrap-style:square;mso-width-percent:0;mso-height-percent:0;mso-wrap-distance-left:9pt;mso-wrap-distance-top:0;mso-wrap-distance-right:9pt;mso-wrap-distance-bottom:0;mso-position-horizontal:absolute;mso-position-horizontal-relative:margin;mso-position-vertical:absolute;mso-position-vertical-relative:text;mso-width-percent:0;mso-height-percent:0;mso-width-relative:margin;mso-height-relative:margin;v-text-anchor:middle" o:gfxdata="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" fillcolor="white [3201]" strokecolor="black [3213]" strokeweight="2pt">
                 <v:textbox>
                   <w:txbxContent>
                     <w:p>
                       <w:pPr>
                         <w:jc w:val="center"/>
                       </w:pPr>
-                      <w:proofErr w:type="spellStart"/>
                       <w:proofErr w:type="gramStart"/>
                       <w:r>
-                        <w:t>int</w:t>
+                        <w:t>void</w:t>
+                      </w:r>
+                      <w:proofErr w:type="gramEnd"/>
+                      <w:r>
+                        <w:t xml:space="preserve"> </w:t>
+                      </w:r>
+                      <w:proofErr w:type="spellStart"/>
+                      <w:r>
+                        <w:t>displayHighscore</w:t>
                       </w:r>
                       <w:proofErr w:type="spellEnd"/>
-                      <w:proofErr w:type="gramEnd"/>
                       <w:r>
-                        <w:t xml:space="preserve"> time()</w:t>
+                        <w:t>()</w:t>
                       </w:r>
                     </w:p>
                   </w:txbxContent>
@@ -635,7 +1314,7 @@
           </mc:Choice>
           <mc:Fallback>
             <w:pict>
-              <v:rect w14:anchorId="1FDB67E5" id="Rectangle 7" o:spid="_x0000_s1027" style="position:absolute;margin-left:296.4pt;margin-top:163.8pt;width:115.8pt;height:49.8pt;z-index:251669504;visibility:visible;mso-wrap-style:square;mso-width-percent:0;mso-height-percent:0;mso-wrap-distance-left:9pt;mso-wrap-distance-top:0;mso-wrap-distance-right:9pt;mso-wrap-distance-bottom:0;mso-position-horizontal:absolute;mso-position-horizontal-relative:margin;mso-position-vertical:absolute;mso-position-vertical-relative:text;mso-width-percent:0;mso-height-percent:0;mso-width-relative:margin;mso-height-relative:margin;v-text-anchor:middle" o:gfxdata="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" fillcolor="white [3201]" strokecolor="black [3213]" strokeweight="2pt">
+              <v:rect w14:anchorId="0D9F94CE" id="Rectangle 7" o:spid="_x0000_s1027" style="position:absolute;margin-left:296.4pt;margin-top:163.8pt;width:115.8pt;height:49.8pt;z-index:251669504;visibility:visible;mso-wrap-style:square;mso-width-percent:0;mso-height-percent:0;mso-wrap-distance-left:9pt;mso-wrap-distance-top:0;mso-wrap-distance-right:9pt;mso-wrap-distance-bottom:0;mso-position-horizontal:absolute;mso-position-horizontal-relative:margin;mso-position-vertical:absolute;mso-position-vertical-relative:text;mso-width-percent:0;mso-height-percent:0;mso-width-relative:margin;mso-height-relative:margin;v-text-anchor:middle" o:gfxdata="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" fillcolor="white [3201]" strokecolor="black [3213]" strokeweight="2pt">
                 <v:textbox>
                   <w:txbxContent>
                     <w:p>
@@ -763,7 +1442,7 @@
           </mc:Choice>
           <mc:Fallback>
             <w:pict>
-              <v:rect w14:anchorId="4DCB5D2A" id="Rectangle 3" o:spid="_x0000_s1028" style="position:absolute;margin-left:0;margin-top:163.8pt;width:115.8pt;height:49.8pt;z-index:251663360;visibility:visible;mso-wrap-style:square;mso-width-percent:0;mso-height-percent:0;mso-wrap-distance-left:9pt;mso-wrap-distance-top:0;mso-wrap-distance-right:9pt;mso-wrap-distance-bottom:0;mso-position-horizontal:center;mso-position-horizontal-relative:margin;mso-position-vertical:absolute;mso-position-vertical-relative:text;mso-width-percent:0;mso-height-percent:0;mso-width-relative:margin;mso-height-relative:margin;v-text-anchor:middle" o:gfxdata="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" fillcolor="white [3201]" strokecolor="black [3213]" strokeweight="2pt">
+              <v:rect w14:anchorId="602DCC79" id="Rectangle 3" o:spid="_x0000_s1028" style="position:absolute;margin-left:0;margin-top:163.8pt;width:115.8pt;height:49.8pt;z-index:251663360;visibility:visible;mso-wrap-style:square;mso-width-percent:0;mso-height-percent:0;mso-wrap-distance-left:9pt;mso-wrap-distance-top:0;mso-wrap-distance-right:9pt;mso-wrap-distance-bottom:0;mso-position-horizontal:center;mso-position-horizontal-relative:margin;mso-position-vertical:absolute;mso-position-vertical-relative:text;mso-width-percent:0;mso-height-percent:0;mso-width-relative:margin;mso-height-relative:margin;v-text-anchor:middle" o:gfxdata="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" fillcolor="white [3201]" strokecolor="black [3213]" strokeweight="2pt">
                 <v:textbox>
                   <w:txbxContent>
                     <w:p>
@@ -807,7 +1486,7 @@
         <mc:AlternateContent>
           <mc:Choice Requires="wps">
             <w:drawing>
-              <wp:anchor distT="0" distB="0" distL="114300" distR="114300" simplePos="0" relativeHeight="251667456" behindDoc="0" locked="0" layoutInCell="1" allowOverlap="1" wp14:anchorId="1AB20B92" wp14:editId="3B72A4C0">
+              <wp:anchor distT="0" distB="0" distL="114300" distR="114300" simplePos="0" relativeHeight="251667456" behindDoc="0" locked="0" layoutInCell="1" allowOverlap="1" wp14:anchorId="24820985" wp14:editId="2BB3F435">
                 <wp:simplePos x="0" y="0"/>
                 <wp:positionH relativeFrom="margin">
                   <wp:posOffset>693420</wp:posOffset>
@@ -899,7 +1578,7 @@
           </mc:Choice>
           <mc:Fallback>
             <w:pict>
-              <v:rect w14:anchorId="61D57DE7" id="Rectangle 6" o:spid="_x0000_s1029" style="position:absolute;margin-left:54.6pt;margin-top:163.8pt;width:113.4pt;height:49.8pt;z-index:251667456;visibility:visible;mso-wrap-style:square;mso-width-percent:0;mso-height-percent:0;mso-wrap-distance-left:9pt;mso-wrap-distance-top:0;mso-wrap-distance-right:9pt;mso-wrap-distance-bottom:0;mso-position-horizontal:absolute;mso-position-horizontal-relative:margin;mso-position-vertical:absolute;mso-position-vertical-relative:text;mso-width-percent:0;mso-height-percent:0;mso-width-relative:margin;mso-height-relative:margin;v-text-anchor:middle" o:gfxdata="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" fillcolor="white [3201]" strokecolor="black [3213]" strokeweight="2pt">
+              <v:rect w14:anchorId="24820985" id="Rectangle 6" o:spid="_x0000_s1029" style="position:absolute;margin-left:54.6pt;margin-top:163.8pt;width:113.4pt;height:49.8pt;z-index:251667456;visibility:visible;mso-wrap-style:square;mso-width-percent:0;mso-height-percent:0;mso-wrap-distance-left:9pt;mso-wrap-distance-top:0;mso-wrap-distance-right:9pt;mso-wrap-distance-bottom:0;mso-position-horizontal:absolute;mso-position-horizontal-relative:margin;mso-position-vertical:absolute;mso-position-vertical-relative:text;mso-width-percent:0;mso-height-percent:0;mso-width-relative:margin;mso-height-relative:margin;v-text-anchor:middle" o:gfxdata="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" fillcolor="white [3201]" strokecolor="black [3213]" strokeweight="2pt">
                 <v:textbox>
                   <w:txbxContent>
                     <w:p>
@@ -943,7 +1622,7 @@
         <mc:AlternateContent>
           <mc:Choice Requires="wps">
             <w:drawing>
-              <wp:anchor distT="0" distB="0" distL="114300" distR="114300" simplePos="0" relativeHeight="251661312" behindDoc="0" locked="0" layoutInCell="1" allowOverlap="1" wp14:anchorId="382722E1" wp14:editId="5071F65E">
+              <wp:anchor distT="0" distB="0" distL="114300" distR="114300" simplePos="0" relativeHeight="251661312" behindDoc="0" locked="0" layoutInCell="1" allowOverlap="1" wp14:anchorId="31AC5445" wp14:editId="3B29ABB1">
                 <wp:simplePos x="0" y="0"/>
                 <wp:positionH relativeFrom="margin">
                   <wp:posOffset>-853440</wp:posOffset>
@@ -1009,7 +1688,7 @@
                             </w:r>
                             <w:proofErr w:type="spellStart"/>
                             <w:r>
-                              <w:t>questionTest</w:t>
+                              <w:t>questionPlay</w:t>
                             </w:r>
                             <w:proofErr w:type="spellEnd"/>
                             <w:r>
@@ -1038,7 +1717,7 @@
           </mc:Choice>
           <mc:Fallback>
             <w:pict>
-              <v:rect w14:anchorId="393955CB" id="Rectangle 2" o:spid="_x0000_s1030" style="position:absolute;margin-left:-67.2pt;margin-top:164.4pt;width:113.4pt;height:49.8pt;z-index:251661312;visibility:visible;mso-wrap-style:square;mso-width-percent:0;mso-height-percent:0;mso-wrap-distance-left:9pt;mso-wrap-distance-top:0;mso-wrap-distance-right:9pt;mso-wrap-distance-bottom:0;mso-position-horizontal:absolute;mso-position-horizontal-relative:margin;mso-position-vertical:absolute;mso-position-vertical-relative:text;mso-width-percent:0;mso-height-percent:0;mso-width-relative:margin;mso-height-relative:margin;v-text-anchor:middle" o:gfxdata="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" fillcolor="white [3201]" strokecolor="black [3213]" strokeweight="2pt">
+              <v:rect w14:anchorId="31AC5445" id="Rectangle 2" o:spid="_x0000_s1030" style="position:absolute;margin-left:-67.2pt;margin-top:164.4pt;width:113.4pt;height:49.8pt;z-index:251661312;visibility:visible;mso-wrap-style:square;mso-width-percent:0;mso-height-percent:0;mso-wrap-distance-left:9pt;mso-wrap-distance-top:0;mso-wrap-distance-right:9pt;mso-wrap-distance-bottom:0;mso-position-horizontal:absolute;mso-position-horizontal-relative:margin;mso-position-vertical:absolute;mso-position-vertical-relative:text;mso-width-percent:0;mso-height-percent:0;mso-width-relative:margin;mso-height-relative:margin;v-text-anchor:middle" o:gfxdata="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" fillcolor="white [3201]" strokecolor="black [3213]" strokeweight="2pt">
                 <v:textbox>
                   <w:txbxContent>
                     <w:p>
@@ -1060,7 +1739,7 @@
                       </w:r>
                       <w:proofErr w:type="spellStart"/>
                       <w:r>
-                        <w:t>questionTest</w:t>
+                        <w:t>questionPlay</w:t>
                       </w:r>
                       <w:proofErr w:type="spellEnd"/>
                       <w:r>
@@ -1085,7 +1764,7 @@
         <mc:AlternateContent>
           <mc:Choice Requires="wps">
             <w:drawing>
-              <wp:anchor distT="0" distB="0" distL="114300" distR="114300" simplePos="0" relativeHeight="251673600" behindDoc="0" locked="0" layoutInCell="1" allowOverlap="1" wp14:anchorId="3F054BD1" wp14:editId="493A5855">
+              <wp:anchor distT="0" distB="0" distL="114300" distR="114300" simplePos="0" relativeHeight="251673600" behindDoc="0" locked="0" layoutInCell="1" allowOverlap="1" wp14:anchorId="48AC69DC" wp14:editId="1965FE7B">
                 <wp:simplePos x="0" y="0"/>
                 <wp:positionH relativeFrom="column">
                   <wp:posOffset>2933700</wp:posOffset>
@@ -1152,7 +1831,7 @@
         <mc:AlternateContent>
           <mc:Choice Requires="wps">
             <w:drawing>
-              <wp:anchor distT="0" distB="0" distL="114300" distR="114300" simplePos="0" relativeHeight="251671552" behindDoc="0" locked="0" layoutInCell="1" allowOverlap="1" wp14:anchorId="5E5B92B0" wp14:editId="7A1753A8">
+              <wp:anchor distT="0" distB="0" distL="114300" distR="114300" simplePos="0" relativeHeight="251671552" behindDoc="0" locked="0" layoutInCell="1" allowOverlap="1" wp14:anchorId="78E07B30" wp14:editId="56E2DDB7">
                 <wp:simplePos x="0" y="0"/>
                 <wp:positionH relativeFrom="column">
                   <wp:posOffset>-198120</wp:posOffset>
@@ -1219,7 +1898,7 @@
         <mc:AlternateContent>
           <mc:Choice Requires="wps">
             <w:drawing>
-              <wp:anchor distT="0" distB="0" distL="114300" distR="114300" simplePos="0" relativeHeight="251670528" behindDoc="0" locked="0" layoutInCell="1" allowOverlap="1" wp14:anchorId="6BF15F8C" wp14:editId="25EB6018">
+              <wp:anchor distT="0" distB="0" distL="114300" distR="114300" simplePos="0" relativeHeight="251670528" behindDoc="0" locked="0" layoutInCell="1" allowOverlap="1" wp14:anchorId="5860AA4B" wp14:editId="0F71DFE8">
                 <wp:simplePos x="0" y="0"/>
                 <wp:positionH relativeFrom="column">
                   <wp:posOffset>2948940</wp:posOffset>
@@ -1286,7 +1965,7 @@
         <mc:AlternateContent>
           <mc:Choice Requires="wps">
             <w:drawing>
-              <wp:anchor distT="0" distB="0" distL="114300" distR="114300" simplePos="0" relativeHeight="251659264" behindDoc="0" locked="0" layoutInCell="1" allowOverlap="1" wp14:anchorId="51D2314A" wp14:editId="07B9C30C">
+              <wp:anchor distT="0" distB="0" distL="114300" distR="114300" simplePos="0" relativeHeight="251659264" behindDoc="0" locked="0" layoutInCell="1" allowOverlap="1" wp14:anchorId="1EA786E6" wp14:editId="1BEEE133">
                 <wp:simplePos x="0" y="0"/>
                 <wp:positionH relativeFrom="column">
                   <wp:posOffset>2110740</wp:posOffset>
@@ -1372,7 +2051,7 @@
           </mc:Choice>
           <mc:Fallback>
             <w:pict>
-              <v:rect id="Rectangle 1" o:spid="_x0000_s1031" style="position:absolute;margin-left:166.2pt;margin-top:33.6pt;width:132pt;height:60pt;z-index:251659264;visibility:visible;mso-wrap-style:square;mso-width-percent:0;mso-height-percent:0;mso-wrap-distance-left:9pt;mso-wrap-distance-top:0;mso-wrap-distance-right:9pt;mso-wrap-distance-bottom:0;mso-position-horizontal:absolute;mso-position-horizontal-relative:text;mso-position-vertical:absolute;mso-position-vertical-relative:text;mso-width-percent:0;mso-height-percent:0;mso-width-relative:margin;mso-height-relative:margin;v-text-anchor:middle" o:gfxdata="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" fillcolor="white [3212]" strokecolor="black [3213]" strokeweight="2pt">
+              <v:rect w14:anchorId="1EA786E6" id="Rectangle 1" o:spid="_x0000_s1031" style="position:absolute;margin-left:166.2pt;margin-top:33.6pt;width:132pt;height:60pt;z-index:251659264;visibility:visible;mso-wrap-style:square;mso-width-percent:0;mso-height-percent:0;mso-wrap-distance-left:9pt;mso-wrap-distance-top:0;mso-wrap-distance-right:9pt;mso-wrap-distance-bottom:0;mso-position-horizontal:absolute;mso-position-horizontal-relative:text;mso-position-vertical:absolute;mso-position-vertical-relative:text;mso-width-percent:0;mso-height-percent:0;mso-width-relative:margin;mso-height-relative:margin;v-text-anchor:middle" o:gfxdata="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" fillcolor="white [3212]" strokecolor="black [3213]" strokeweight="2pt">
                 <v:textbox>
                   <w:txbxContent>
                     <w:p>
@@ -1439,6 +2118,146 @@
           <w:szCs w:val="40"/>
         </w:rPr>
       </w:pPr>
+      <w:r>
+        <w:rPr>
+          <w:b/>
+          <w:noProof/>
+          <w:sz w:val="40"/>
+          <w:szCs w:val="40"/>
+        </w:rPr>
+        <mc:AlternateContent>
+          <mc:Choice Requires="wps">
+            <w:drawing>
+              <wp:anchor distT="0" distB="0" distL="114300" distR="114300" simplePos="0" relativeHeight="251679744" behindDoc="0" locked="0" layoutInCell="1" allowOverlap="1" wp14:anchorId="36422B7C" wp14:editId="238AF23D">
+                <wp:simplePos x="0" y="0"/>
+                <wp:positionH relativeFrom="column">
+                  <wp:posOffset>4518660</wp:posOffset>
+                </wp:positionH>
+                <wp:positionV relativeFrom="paragraph">
+                  <wp:posOffset>322580</wp:posOffset>
+                </wp:positionV>
+                <wp:extent cx="7620" cy="457200"/>
+                <wp:effectExtent l="0" t="0" r="30480" b="19050"/>
+                <wp:wrapNone/>
+                <wp:docPr id="14" name="Straight Connector 14"/>
+                <wp:cNvGraphicFramePr/>
+                <a:graphic xmlns:a="http://schemas.openxmlformats.org/drawingml/2006/main">
+                  <a:graphicData uri="http://schemas.microsoft.com/office/word/2010/wordprocessingShape">
+                    <wps:wsp>
+                      <wps:cNvCnPr/>
+                      <wps:spPr>
+                        <a:xfrm>
+                          <a:off x="0" y="0"/>
+                          <a:ext cx="7620" cy="457200"/>
+                        </a:xfrm>
+                        <a:prstGeom prst="line">
+                          <a:avLst/>
+                        </a:prstGeom>
+                        <a:ln w="12700"/>
+                      </wps:spPr>
+                      <wps:style>
+                        <a:lnRef idx="1">
+                          <a:schemeClr val="dk1"/>
+                        </a:lnRef>
+                        <a:fillRef idx="0">
+                          <a:schemeClr val="dk1"/>
+                        </a:fillRef>
+                        <a:effectRef idx="0">
+                          <a:schemeClr val="dk1"/>
+                        </a:effectRef>
+                        <a:fontRef idx="minor">
+                          <a:schemeClr val="tx1"/>
+                        </a:fontRef>
+                      </wps:style>
+                      <wps:bodyPr/>
+                    </wps:wsp>
+                  </a:graphicData>
+                </a:graphic>
+                <wp14:sizeRelH relativeFrom="margin">
+                  <wp14:pctWidth>0</wp14:pctWidth>
+                </wp14:sizeRelH>
+                <wp14:sizeRelV relativeFrom="margin">
+                  <wp14:pctHeight>0</wp14:pctHeight>
+                </wp14:sizeRelV>
+              </wp:anchor>
+            </w:drawing>
+          </mc:Choice>
+          <mc:Fallback>
+            <w:pict>
+              <v:line w14:anchorId="02DEBB2F" id="Straight Connector 14" o:spid="_x0000_s1026" style="position:absolute;z-index:251679744;visibility:visible;mso-wrap-style:square;mso-width-percent:0;mso-height-percent:0;mso-wrap-distance-left:9pt;mso-wrap-distance-top:0;mso-wrap-distance-right:9pt;mso-wrap-distance-bottom:0;mso-position-horizontal:absolute;mso-position-horizontal-relative:text;mso-position-vertical:absolute;mso-position-vertical-relative:text;mso-width-percent:0;mso-height-percent:0;mso-width-relative:margin;mso-height-relative:margin" from="355.8pt,25.4pt" to="356.4pt,61.4pt" o:gfxdata="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" strokecolor="black [3200]" strokeweight="1pt">
+                <v:stroke joinstyle="miter"/>
+              </v:line>
+            </w:pict>
+          </mc:Fallback>
+        </mc:AlternateContent>
+      </w:r>
+      <w:r>
+        <w:rPr>
+          <w:b/>
+          <w:noProof/>
+          <w:sz w:val="40"/>
+          <w:szCs w:val="40"/>
+        </w:rPr>
+        <mc:AlternateContent>
+          <mc:Choice Requires="wps">
+            <w:drawing>
+              <wp:anchor distT="0" distB="0" distL="114300" distR="114300" simplePos="0" relativeHeight="251677696" behindDoc="0" locked="0" layoutInCell="1" allowOverlap="1" wp14:anchorId="247BDEDC" wp14:editId="3F216973">
+                <wp:simplePos x="0" y="0"/>
+                <wp:positionH relativeFrom="column">
+                  <wp:posOffset>1402080</wp:posOffset>
+                </wp:positionH>
+                <wp:positionV relativeFrom="paragraph">
+                  <wp:posOffset>307340</wp:posOffset>
+                </wp:positionV>
+                <wp:extent cx="0" cy="472440"/>
+                <wp:effectExtent l="0" t="0" r="19050" b="22860"/>
+                <wp:wrapNone/>
+                <wp:docPr id="11" name="Straight Connector 11"/>
+                <wp:cNvGraphicFramePr/>
+                <a:graphic xmlns:a="http://schemas.openxmlformats.org/drawingml/2006/main">
+                  <a:graphicData uri="http://schemas.microsoft.com/office/word/2010/wordprocessingShape">
+                    <wps:wsp>
+                      <wps:cNvCnPr/>
+                      <wps:spPr>
+                        <a:xfrm>
+                          <a:off x="0" y="0"/>
+                          <a:ext cx="0" cy="472440"/>
+                        </a:xfrm>
+                        <a:prstGeom prst="line">
+                          <a:avLst/>
+                        </a:prstGeom>
+                        <a:ln w="12700"/>
+                      </wps:spPr>
+                      <wps:style>
+                        <a:lnRef idx="1">
+                          <a:schemeClr val="dk1"/>
+                        </a:lnRef>
+                        <a:fillRef idx="0">
+                          <a:schemeClr val="dk1"/>
+                        </a:fillRef>
+                        <a:effectRef idx="0">
+                          <a:schemeClr val="dk1"/>
+                        </a:effectRef>
+                        <a:fontRef idx="minor">
+                          <a:schemeClr val="tx1"/>
+                        </a:fontRef>
+                      </wps:style>
+                      <wps:bodyPr/>
+                    </wps:wsp>
+                  </a:graphicData>
+                </a:graphic>
+              </wp:anchor>
+            </w:drawing>
+          </mc:Choice>
+          <mc:Fallback>
+            <w:pict>
+              <v:line w14:anchorId="0D2B5F3C" id="Straight Connector 11" o:spid="_x0000_s1026" style="position:absolute;z-index:251677696;visibility:visible;mso-wrap-style:square;mso-wrap-distance-left:9pt;mso-wrap-distance-top:0;mso-wrap-distance-right:9pt;mso-wrap-distance-bottom:0;mso-position-horizontal:absolute;mso-position-horizontal-relative:text;mso-position-vertical:absolute;mso-position-vertical-relative:text" from="110.4pt,24.2pt" to="110.4pt,61.4pt" o:gfxdata="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" strokecolor="black [3200]" strokeweight="1pt">
+                <v:stroke joinstyle="miter"/>
+              </v:line>
+            </w:pict>
+          </mc:Fallback>
+        </mc:AlternateContent>
+      </w:r>
     </w:p>
     <w:p>
       <w:pPr>
@@ -1466,6 +2285,75 @@
           <w:szCs w:val="40"/>
         </w:rPr>
       </w:pPr>
+      <w:bookmarkStart w:id="0" w:name="_GoBack"/>
+      <w:bookmarkEnd w:id="0"/>
+      <w:r>
+        <w:rPr>
+          <w:b/>
+          <w:noProof/>
+          <w:sz w:val="40"/>
+          <w:szCs w:val="40"/>
+        </w:rPr>
+        <mc:AlternateContent>
+          <mc:Choice Requires="wps">
+            <w:drawing>
+              <wp:anchor distT="0" distB="0" distL="114300" distR="114300" simplePos="0" relativeHeight="251681792" behindDoc="0" locked="0" layoutInCell="1" allowOverlap="1" wp14:anchorId="66FD262B" wp14:editId="18AE278D">
+                <wp:simplePos x="0" y="0"/>
+                <wp:positionH relativeFrom="column">
+                  <wp:posOffset>1409700</wp:posOffset>
+                </wp:positionH>
+                <wp:positionV relativeFrom="paragraph">
+                  <wp:posOffset>111760</wp:posOffset>
+                </wp:positionV>
+                <wp:extent cx="0" cy="472440"/>
+                <wp:effectExtent l="0" t="0" r="19050" b="22860"/>
+                <wp:wrapNone/>
+                <wp:docPr id="15" name="Straight Connector 15"/>
+                <wp:cNvGraphicFramePr/>
+                <a:graphic xmlns:a="http://schemas.openxmlformats.org/drawingml/2006/main">
+                  <a:graphicData uri="http://schemas.microsoft.com/office/word/2010/wordprocessingShape">
+                    <wps:wsp>
+                      <wps:cNvCnPr/>
+                      <wps:spPr>
+                        <a:xfrm>
+                          <a:off x="0" y="0"/>
+                          <a:ext cx="0" cy="472440"/>
+                        </a:xfrm>
+                        <a:prstGeom prst="line">
+                          <a:avLst/>
+                        </a:prstGeom>
+                        <a:ln w="12700"/>
+                      </wps:spPr>
+                      <wps:style>
+                        <a:lnRef idx="1">
+                          <a:schemeClr val="dk1"/>
+                        </a:lnRef>
+                        <a:fillRef idx="0">
+                          <a:schemeClr val="dk1"/>
+                        </a:fillRef>
+                        <a:effectRef idx="0">
+                          <a:schemeClr val="dk1"/>
+                        </a:effectRef>
+                        <a:fontRef idx="minor">
+                          <a:schemeClr val="tx1"/>
+                        </a:fontRef>
+                      </wps:style>
+                      <wps:bodyPr/>
+                    </wps:wsp>
+                  </a:graphicData>
+                </a:graphic>
+              </wp:anchor>
+            </w:drawing>
+          </mc:Choice>
+          <mc:Fallback>
+            <w:pict>
+              <v:line w14:anchorId="5FA9DE21" id="Straight Connector 15" o:spid="_x0000_s1026" style="position:absolute;z-index:251681792;visibility:visible;mso-wrap-style:square;mso-wrap-distance-left:9pt;mso-wrap-distance-top:0;mso-wrap-distance-right:9pt;mso-wrap-distance-bottom:0;mso-position-horizontal:absolute;mso-position-horizontal-relative:text;mso-position-vertical:absolute;mso-position-vertical-relative:text" from="111pt,8.8pt" to="111pt,46pt" o:gfxdata="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" strokecolor="black [3200]" strokeweight="1pt">
+                <v:stroke joinstyle="miter"/>
+              </v:line>
+            </w:pict>
+          </mc:Fallback>
+        </mc:AlternateContent>
+      </w:r>
     </w:p>
     <w:p>
       <w:pPr>
@@ -1475,6 +2363,238 @@
           <w:szCs w:val="40"/>
         </w:rPr>
       </w:pPr>
+      <w:r>
+        <w:rPr>
+          <w:b/>
+          <w:noProof/>
+          <w:sz w:val="40"/>
+          <w:szCs w:val="40"/>
+        </w:rPr>
+        <mc:AlternateContent>
+          <mc:Choice Requires="wps">
+            <w:drawing>
+              <wp:anchor distT="0" distB="0" distL="114300" distR="114300" simplePos="0" relativeHeight="251683840" behindDoc="0" locked="0" layoutInCell="1" allowOverlap="1" wp14:anchorId="6ECFBB8C" wp14:editId="325AD203">
+                <wp:simplePos x="0" y="0"/>
+                <wp:positionH relativeFrom="margin">
+                  <wp:posOffset>670560</wp:posOffset>
+                </wp:positionH>
+                <wp:positionV relativeFrom="paragraph">
+                  <wp:posOffset>147955</wp:posOffset>
+                </wp:positionV>
+                <wp:extent cx="1440180" cy="853440"/>
+                <wp:effectExtent l="0" t="0" r="26670" b="22860"/>
+                <wp:wrapNone/>
+                <wp:docPr id="17" name="Rectangle 17"/>
+                <wp:cNvGraphicFramePr/>
+                <a:graphic xmlns:a="http://schemas.openxmlformats.org/drawingml/2006/main">
+                  <a:graphicData uri="http://schemas.microsoft.com/office/word/2010/wordprocessingShape">
+                    <wps:wsp>
+                      <wps:cNvSpPr/>
+                      <wps:spPr>
+                        <a:xfrm>
+                          <a:off x="0" y="0"/>
+                          <a:ext cx="1440180" cy="853440"/>
+                        </a:xfrm>
+                        <a:prstGeom prst="rect">
+                          <a:avLst/>
+                        </a:prstGeom>
+                        <a:ln w="25400">
+                          <a:solidFill>
+                            <a:schemeClr val="tx1"/>
+                          </a:solidFill>
+                        </a:ln>
+                      </wps:spPr>
+                      <wps:style>
+                        <a:lnRef idx="2">
+                          <a:schemeClr val="accent3"/>
+                        </a:lnRef>
+                        <a:fillRef idx="1">
+                          <a:schemeClr val="lt1"/>
+                        </a:fillRef>
+                        <a:effectRef idx="0">
+                          <a:schemeClr val="accent3"/>
+                        </a:effectRef>
+                        <a:fontRef idx="minor">
+                          <a:schemeClr val="dk1"/>
+                        </a:fontRef>
+                      </wps:style>
+                      <wps:txbx>
+                        <w:txbxContent>
+                          <w:p>
+                            <w:pPr>
+                              <w:jc w:val="center"/>
+                            </w:pPr>
+                            <w:proofErr w:type="spellStart"/>
+                            <w:proofErr w:type="gramStart"/>
+                            <w:r>
+                              <w:t>int</w:t>
+                            </w:r>
+                            <w:proofErr w:type="spellEnd"/>
+                            <w:proofErr w:type="gramEnd"/>
+                            <w:r>
+                              <w:t xml:space="preserve"> </w:t>
+                            </w:r>
+                            <w:proofErr w:type="spellStart"/>
+                            <w:r>
+                              <w:t>addPractice</w:t>
+                            </w:r>
+                            <w:proofErr w:type="spellEnd"/>
+                            <w:r>
+                              <w:t xml:space="preserve">(), </w:t>
+                            </w:r>
+                            <w:proofErr w:type="spellStart"/>
+                            <w:r>
+                              <w:t>int</w:t>
+                            </w:r>
+                            <w:proofErr w:type="spellEnd"/>
+                            <w:r>
+                              <w:t xml:space="preserve"> </w:t>
+                            </w:r>
+                            <w:proofErr w:type="spellStart"/>
+                            <w:r>
+                              <w:t>subPractice</w:t>
+                            </w:r>
+                            <w:proofErr w:type="spellEnd"/>
+                            <w:r>
+                              <w:t xml:space="preserve">(), </w:t>
+                            </w:r>
+                            <w:proofErr w:type="spellStart"/>
+                            <w:r>
+                              <w:t>int</w:t>
+                            </w:r>
+                            <w:proofErr w:type="spellEnd"/>
+                            <w:r>
+                              <w:t xml:space="preserve"> </w:t>
+                            </w:r>
+                            <w:proofErr w:type="spellStart"/>
+                            <w:r>
+                              <w:t>mulPractice</w:t>
+                            </w:r>
+                            <w:proofErr w:type="spellEnd"/>
+                            <w:r>
+                              <w:t xml:space="preserve">(), </w:t>
+                            </w:r>
+                            <w:proofErr w:type="spellStart"/>
+                            <w:r>
+                              <w:t>int</w:t>
+                            </w:r>
+                            <w:proofErr w:type="spellEnd"/>
+                            <w:r>
+                              <w:t xml:space="preserve"> </w:t>
+                            </w:r>
+                            <w:proofErr w:type="spellStart"/>
+                            <w:r>
+                              <w:t>divPractice</w:t>
+                            </w:r>
+                            <w:proofErr w:type="spellEnd"/>
+                            <w:r>
+                              <w:t>()</w:t>
+                            </w:r>
+                          </w:p>
+                        </w:txbxContent>
+                      </wps:txbx>
+                      <wps:bodyPr rot="0" spcFirstLastPara="0" vertOverflow="overflow" horzOverflow="overflow" vert="horz" wrap="square" lIns="91440" tIns="45720" rIns="91440" bIns="45720" numCol="1" spcCol="0" rtlCol="0" fromWordArt="0" anchor="ctr" anchorCtr="0" forceAA="0" compatLnSpc="1">
+                        <a:prstTxWarp prst="textNoShape">
+                          <a:avLst/>
+                        </a:prstTxWarp>
+                        <a:noAutofit/>
+                      </wps:bodyPr>
+                    </wps:wsp>
+                  </a:graphicData>
+                </a:graphic>
+                <wp14:sizeRelH relativeFrom="margin">
+                  <wp14:pctWidth>0</wp14:pctWidth>
+                </wp14:sizeRelH>
+                <wp14:sizeRelV relativeFrom="margin">
+                  <wp14:pctHeight>0</wp14:pctHeight>
+                </wp14:sizeRelV>
+              </wp:anchor>
+            </w:drawing>
+          </mc:Choice>
+          <mc:Fallback>
+            <w:pict>
+              <v:rect w14:anchorId="6ECFBB8C" id="Rectangle 17" o:spid="_x0000_s1032" style="position:absolute;margin-left:52.8pt;margin-top:11.65pt;width:113.4pt;height:67.2pt;z-index:251683840;visibility:visible;mso-wrap-style:square;mso-width-percent:0;mso-height-percent:0;mso-wrap-distance-left:9pt;mso-wrap-distance-top:0;mso-wrap-distance-right:9pt;mso-wrap-distance-bottom:0;mso-position-horizontal:absolute;mso-position-horizontal-relative:margin;mso-position-vertical:absolute;mso-position-vertical-relative:text;mso-width-percent:0;mso-height-percent:0;mso-width-relative:margin;mso-height-relative:margin;v-text-anchor:middle" o:gfxdata="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" fillcolor="white [3201]" strokecolor="black [3213]" strokeweight="2pt">
+                <v:textbox>
+                  <w:txbxContent>
+                    <w:p>
+                      <w:pPr>
+                        <w:jc w:val="center"/>
+                      </w:pPr>
+                      <w:proofErr w:type="spellStart"/>
+                      <w:proofErr w:type="gramStart"/>
+                      <w:r>
+                        <w:t>int</w:t>
+                      </w:r>
+                      <w:proofErr w:type="spellEnd"/>
+                      <w:proofErr w:type="gramEnd"/>
+                      <w:r>
+                        <w:t xml:space="preserve"> </w:t>
+                      </w:r>
+                      <w:proofErr w:type="spellStart"/>
+                      <w:r>
+                        <w:t>addPractice</w:t>
+                      </w:r>
+                      <w:proofErr w:type="spellEnd"/>
+                      <w:r>
+                        <w:t xml:space="preserve">(), </w:t>
+                      </w:r>
+                      <w:proofErr w:type="spellStart"/>
+                      <w:r>
+                        <w:t>int</w:t>
+                      </w:r>
+                      <w:proofErr w:type="spellEnd"/>
+                      <w:r>
+                        <w:t xml:space="preserve"> </w:t>
+                      </w:r>
+                      <w:proofErr w:type="spellStart"/>
+                      <w:r>
+                        <w:t>subPractice</w:t>
+                      </w:r>
+                      <w:proofErr w:type="spellEnd"/>
+                      <w:r>
+                        <w:t xml:space="preserve">(), </w:t>
+                      </w:r>
+                      <w:proofErr w:type="spellStart"/>
+                      <w:r>
+                        <w:t>int</w:t>
+                      </w:r>
+                      <w:proofErr w:type="spellEnd"/>
+                      <w:r>
+                        <w:t xml:space="preserve"> </w:t>
+                      </w:r>
+                      <w:proofErr w:type="spellStart"/>
+                      <w:r>
+                        <w:t>mulPractice</w:t>
+                      </w:r>
+                      <w:proofErr w:type="spellEnd"/>
+                      <w:r>
+                        <w:t xml:space="preserve">(), </w:t>
+                      </w:r>
+                      <w:proofErr w:type="spellStart"/>
+                      <w:r>
+                        <w:t>int</w:t>
+                      </w:r>
+                      <w:proofErr w:type="spellEnd"/>
+                      <w:r>
+                        <w:t xml:space="preserve"> </w:t>
+                      </w:r>
+                      <w:proofErr w:type="spellStart"/>
+                      <w:r>
+                        <w:t>divPractice</w:t>
+                      </w:r>
+                      <w:proofErr w:type="spellEnd"/>
+                      <w:r>
+                        <w:t>()</w:t>
+                      </w:r>
+                    </w:p>
+                  </w:txbxContent>
+                </v:textbox>
+                <w10:wrap anchorx="margin"/>
+              </v:rect>
+            </w:pict>
+          </mc:Fallback>
+        </mc:AlternateContent>
+      </w:r>
     </w:p>
     <w:p>
       <w:pPr>
@@ -2992,7 +4112,7 @@
 </file>
 
 <file path=customXml/itemProps1.xml><?xml version="1.0" encoding="utf-8"?>
-<ds:datastoreItem xmlns:ds="http://schemas.openxmlformats.org/officeDocument/2006/customXml" ds:itemID="{5956B499-0CE9-4375-811B-14FA3590C71E}">
+<ds:datastoreItem xmlns:ds="http://schemas.openxmlformats.org/officeDocument/2006/customXml" ds:itemID="{4078B2B5-CBFE-4213-A93D-38C2DEE12700}">
   <ds:schemaRefs>
     <ds:schemaRef ds:uri="http://schemas.openxmlformats.org/officeDocument/2006/bibliography"/>
   </ds:schemaRefs>

</xml_diff>